<commit_message>
add error log in sql server
</commit_message>
<xml_diff>
--- a/Important notes.docx
+++ b/Important notes.docx
@@ -18197,40 +18197,1974 @@
     <w:p>
       <w:pPr>
         <w:rPr>
+          <w:rFonts w:ascii="Consolas" w:hAnsi="Consolas" w:cs="Consolas"/>
+          <w:color w:val="808080"/>
+          <w:sz w:val="19"/>
+          <w:szCs w:val="19"/>
+          <w:lang w:val="en-US"/>
+        </w:rPr>
+      </w:pPr>
+      <w:r>
+        <w:rPr>
+          <w:rFonts w:ascii="Consolas" w:hAnsi="Consolas" w:cs="Consolas"/>
+          <w:color w:val="0000FF"/>
+          <w:sz w:val="19"/>
+          <w:szCs w:val="19"/>
+          <w:lang w:val="en-US"/>
+        </w:rPr>
+        <w:t>WHERE</w:t>
+      </w:r>
+      <w:r>
+        <w:rPr>
+          <w:rFonts w:ascii="Consolas" w:hAnsi="Consolas" w:cs="Consolas"/>
+          <w:color w:val="000000"/>
+          <w:sz w:val="19"/>
+          <w:szCs w:val="19"/>
+          <w:lang w:val="en-US"/>
+        </w:rPr>
+        <w:t>m</w:t>
+      </w:r>
+      <w:r>
+        <w:rPr>
+          <w:rFonts w:ascii="Consolas" w:hAnsi="Consolas" w:cs="Consolas"/>
+          <w:color w:val="808080"/>
+          <w:sz w:val="19"/>
+          <w:szCs w:val="19"/>
+          <w:lang w:val="en-US"/>
+        </w:rPr>
+        <w:t>.</w:t>
+      </w:r>
+      <w:proofErr w:type="spellStart"/>
+      <w:r>
+        <w:rPr>
+          <w:rFonts w:ascii="Consolas" w:hAnsi="Consolas" w:cs="Consolas"/>
+          <w:color w:val="0000FF"/>
+          <w:sz w:val="19"/>
+          <w:szCs w:val="19"/>
+          <w:lang w:val="en-US"/>
+        </w:rPr>
+        <w:t>definition</w:t>
+      </w:r>
+      <w:r>
+        <w:rPr>
+          <w:rFonts w:ascii="Consolas" w:hAnsi="Consolas" w:cs="Consolas"/>
+          <w:color w:val="808080"/>
+          <w:sz w:val="19"/>
+          <w:szCs w:val="19"/>
+          <w:lang w:val="en-US"/>
+        </w:rPr>
+        <w:t>Like</w:t>
+      </w:r>
+      <w:proofErr w:type="spellEnd"/>
+      <w:r>
+        <w:rPr>
+          <w:rFonts w:ascii="Consolas" w:hAnsi="Consolas" w:cs="Consolas"/>
+          <w:color w:val="FF0000"/>
+          <w:sz w:val="19"/>
+          <w:szCs w:val="19"/>
+          <w:lang w:val="en-US"/>
+        </w:rPr>
+        <w:t>'%delete from candidate %'</w:t>
+      </w:r>
+      <w:r>
+        <w:rPr>
+          <w:rFonts w:ascii="Consolas" w:hAnsi="Consolas" w:cs="Consolas"/>
+          <w:color w:val="808080"/>
+          <w:sz w:val="19"/>
+          <w:szCs w:val="19"/>
+          <w:lang w:val="en-US"/>
+        </w:rPr>
+        <w:t>;</w:t>
+      </w:r>
+    </w:p>
+    <w:p>
+      <w:pPr>
+        <w:autoSpaceDE w:val="0"/>
+        <w:autoSpaceDN w:val="0"/>
+        <w:adjustRightInd w:val="0"/>
+        <w:spacing w:after="0" w:line="240" w:lineRule="auto"/>
+        <w:rPr>
+          <w:rFonts w:ascii="Consolas" w:hAnsi="Consolas" w:cs="Consolas"/>
+          <w:b/>
+          <w:color w:val="0000FF"/>
+          <w:sz w:val="56"/>
+          <w:szCs w:val="19"/>
+          <w:u w:val="single"/>
+        </w:rPr>
+      </w:pPr>
+      <w:r>
+        <w:rPr>
+          <w:rFonts w:ascii="Consolas" w:hAnsi="Consolas" w:cs="Consolas"/>
+          <w:b/>
+          <w:color w:val="0000FF"/>
+          <w:sz w:val="56"/>
+          <w:szCs w:val="19"/>
+          <w:u w:val="single"/>
+        </w:rPr>
+        <w:t>14</w:t>
+      </w:r>
+      <w:proofErr w:type="gramStart"/>
+      <w:r>
+        <w:rPr>
+          <w:rFonts w:ascii="Consolas" w:hAnsi="Consolas" w:cs="Consolas"/>
+          <w:b/>
+          <w:color w:val="0000FF"/>
+          <w:sz w:val="56"/>
+          <w:szCs w:val="19"/>
+          <w:u w:val="single"/>
+        </w:rPr>
+        <w:t>)Generating</w:t>
+      </w:r>
+      <w:proofErr w:type="gramEnd"/>
+      <w:r>
+        <w:rPr>
+          <w:rFonts w:ascii="Consolas" w:hAnsi="Consolas" w:cs="Consolas"/>
+          <w:b/>
+          <w:color w:val="0000FF"/>
+          <w:sz w:val="56"/>
+          <w:szCs w:val="19"/>
+          <w:u w:val="single"/>
+        </w:rPr>
+        <w:t xml:space="preserve"> error logs</w:t>
+      </w:r>
+      <w:r>
+        <w:rPr>
+          <w:rFonts w:ascii="Consolas" w:hAnsi="Consolas" w:cs="Consolas"/>
+          <w:b/>
+          <w:color w:val="0000FF"/>
+          <w:sz w:val="56"/>
+          <w:szCs w:val="19"/>
+          <w:u w:val="single"/>
+        </w:rPr>
+        <w:t xml:space="preserve"> in </w:t>
+      </w:r>
+      <w:proofErr w:type="spellStart"/>
+      <w:r>
+        <w:rPr>
+          <w:rFonts w:ascii="Consolas" w:hAnsi="Consolas" w:cs="Consolas"/>
+          <w:b/>
+          <w:color w:val="0000FF"/>
+          <w:sz w:val="56"/>
+          <w:szCs w:val="19"/>
+          <w:u w:val="single"/>
+        </w:rPr>
+        <w:t>sql</w:t>
+      </w:r>
+      <w:proofErr w:type="spellEnd"/>
+      <w:r>
+        <w:rPr>
+          <w:rFonts w:ascii="Consolas" w:hAnsi="Consolas" w:cs="Consolas"/>
+          <w:b/>
+          <w:color w:val="0000FF"/>
+          <w:sz w:val="56"/>
+          <w:szCs w:val="19"/>
+          <w:u w:val="single"/>
+        </w:rPr>
+        <w:t xml:space="preserve"> server</w:t>
+      </w:r>
+      <w:r>
+        <w:rPr>
+          <w:rFonts w:ascii="Consolas" w:hAnsi="Consolas" w:cs="Consolas"/>
+          <w:b/>
+          <w:color w:val="0000FF"/>
+          <w:sz w:val="56"/>
+          <w:szCs w:val="19"/>
+          <w:u w:val="single"/>
+        </w:rPr>
+        <w:t>:</w:t>
+      </w:r>
+    </w:p>
+    <w:p>
+      <w:pPr>
+        <w:autoSpaceDE w:val="0"/>
+        <w:autoSpaceDN w:val="0"/>
+        <w:adjustRightInd w:val="0"/>
+        <w:spacing w:after="0" w:line="240" w:lineRule="auto"/>
+        <w:rPr>
+          <w:rFonts w:ascii="Consolas" w:hAnsi="Consolas" w:cs="Consolas"/>
+          <w:color w:val="000000"/>
+          <w:sz w:val="19"/>
+          <w:szCs w:val="19"/>
+        </w:rPr>
+      </w:pPr>
+      <w:r>
+        <w:rPr>
+          <w:rFonts w:ascii="Consolas" w:hAnsi="Consolas" w:cs="Consolas"/>
+          <w:color w:val="0000FF"/>
+          <w:sz w:val="19"/>
+          <w:szCs w:val="19"/>
+        </w:rPr>
+        <w:t>USE</w:t>
+      </w:r>
+      <w:r>
+        <w:rPr>
+          <w:rFonts w:ascii="Consolas" w:hAnsi="Consolas" w:cs="Consolas"/>
+          <w:color w:val="000000"/>
+          <w:sz w:val="19"/>
+          <w:szCs w:val="19"/>
+        </w:rPr>
+        <w:t xml:space="preserve"> [</w:t>
+      </w:r>
+      <w:proofErr w:type="spellStart"/>
+      <w:r>
+        <w:rPr>
+          <w:rFonts w:ascii="Consolas" w:hAnsi="Consolas" w:cs="Consolas"/>
+          <w:color w:val="000000"/>
+          <w:sz w:val="19"/>
+          <w:szCs w:val="19"/>
+        </w:rPr>
+        <w:t>atsbeta</w:t>
+      </w:r>
+      <w:proofErr w:type="spellEnd"/>
+      <w:r>
+        <w:rPr>
+          <w:rFonts w:ascii="Consolas" w:hAnsi="Consolas" w:cs="Consolas"/>
+          <w:color w:val="000000"/>
+          <w:sz w:val="19"/>
+          <w:szCs w:val="19"/>
+        </w:rPr>
+        <w:t>]</w:t>
+      </w:r>
+    </w:p>
+    <w:p>
+      <w:pPr>
+        <w:autoSpaceDE w:val="0"/>
+        <w:autoSpaceDN w:val="0"/>
+        <w:adjustRightInd w:val="0"/>
+        <w:spacing w:after="0" w:line="240" w:lineRule="auto"/>
+        <w:rPr>
+          <w:rFonts w:ascii="Consolas" w:hAnsi="Consolas" w:cs="Consolas"/>
+          <w:color w:val="000000"/>
+          <w:sz w:val="19"/>
+          <w:szCs w:val="19"/>
+        </w:rPr>
+      </w:pPr>
+      <w:r>
+        <w:rPr>
+          <w:rFonts w:ascii="Consolas" w:hAnsi="Consolas" w:cs="Consolas"/>
+          <w:color w:val="0000FF"/>
+          <w:sz w:val="19"/>
+          <w:szCs w:val="19"/>
+        </w:rPr>
+        <w:t>GO</w:t>
+      </w:r>
+    </w:p>
+    <w:p>
+      <w:pPr>
+        <w:autoSpaceDE w:val="0"/>
+        <w:autoSpaceDN w:val="0"/>
+        <w:adjustRightInd w:val="0"/>
+        <w:spacing w:after="0" w:line="240" w:lineRule="auto"/>
+        <w:rPr>
+          <w:rFonts w:ascii="Consolas" w:hAnsi="Consolas" w:cs="Consolas"/>
+          <w:color w:val="000000"/>
+          <w:sz w:val="19"/>
+          <w:szCs w:val="19"/>
+        </w:rPr>
+      </w:pPr>
+      <w:r>
+        <w:rPr>
+          <w:rFonts w:ascii="Consolas" w:hAnsi="Consolas" w:cs="Consolas"/>
+          <w:color w:val="008000"/>
+          <w:sz w:val="19"/>
+          <w:szCs w:val="19"/>
+        </w:rPr>
+        <w:t xml:space="preserve">/****** Object:  </w:t>
+      </w:r>
+      <w:proofErr w:type="spellStart"/>
+      <w:r>
+        <w:rPr>
+          <w:rFonts w:ascii="Consolas" w:hAnsi="Consolas" w:cs="Consolas"/>
+          <w:color w:val="008000"/>
+          <w:sz w:val="19"/>
+          <w:szCs w:val="19"/>
+        </w:rPr>
+        <w:t>StoredProcedure</w:t>
+      </w:r>
+      <w:proofErr w:type="spellEnd"/>
+      <w:r>
+        <w:rPr>
+          <w:rFonts w:ascii="Consolas" w:hAnsi="Consolas" w:cs="Consolas"/>
+          <w:color w:val="008000"/>
+          <w:sz w:val="19"/>
+          <w:szCs w:val="19"/>
+        </w:rPr>
+        <w:t xml:space="preserve"> [</w:t>
+      </w:r>
+      <w:proofErr w:type="spellStart"/>
+      <w:r>
+        <w:rPr>
+          <w:rFonts w:ascii="Consolas" w:hAnsi="Consolas" w:cs="Consolas"/>
+          <w:color w:val="008000"/>
+          <w:sz w:val="19"/>
+          <w:szCs w:val="19"/>
+        </w:rPr>
+        <w:t>dbo</w:t>
+      </w:r>
+      <w:proofErr w:type="spellEnd"/>
+      <w:r>
+        <w:rPr>
+          <w:rFonts w:ascii="Consolas" w:hAnsi="Consolas" w:cs="Consolas"/>
+          <w:color w:val="008000"/>
+          <w:sz w:val="19"/>
+          <w:szCs w:val="19"/>
+        </w:rPr>
+        <w:t>]</w:t>
+      </w:r>
+      <w:proofErr w:type="gramStart"/>
+      <w:r>
+        <w:rPr>
+          <w:rFonts w:ascii="Consolas" w:hAnsi="Consolas" w:cs="Consolas"/>
+          <w:color w:val="008000"/>
+          <w:sz w:val="19"/>
+          <w:szCs w:val="19"/>
+        </w:rPr>
+        <w:t>.[</w:t>
+      </w:r>
+      <w:proofErr w:type="spellStart"/>
+      <w:proofErr w:type="gramEnd"/>
+      <w:r>
+        <w:rPr>
+          <w:rFonts w:ascii="Consolas" w:hAnsi="Consolas" w:cs="Consolas"/>
+          <w:color w:val="008000"/>
+          <w:sz w:val="19"/>
+          <w:szCs w:val="19"/>
+        </w:rPr>
+        <w:t>UspATSErrorLog</w:t>
+      </w:r>
+      <w:proofErr w:type="spellEnd"/>
+      <w:r>
+        <w:rPr>
+          <w:rFonts w:ascii="Consolas" w:hAnsi="Consolas" w:cs="Consolas"/>
+          <w:color w:val="008000"/>
+          <w:sz w:val="19"/>
+          <w:szCs w:val="19"/>
+        </w:rPr>
+        <w:t>]    Script Date: 16-05-2022 20:40:20 ******/</w:t>
+      </w:r>
+    </w:p>
+    <w:p>
+      <w:pPr>
+        <w:autoSpaceDE w:val="0"/>
+        <w:autoSpaceDN w:val="0"/>
+        <w:adjustRightInd w:val="0"/>
+        <w:spacing w:after="0" w:line="240" w:lineRule="auto"/>
+        <w:rPr>
+          <w:rFonts w:ascii="Consolas" w:hAnsi="Consolas" w:cs="Consolas"/>
+          <w:color w:val="000000"/>
+          <w:sz w:val="19"/>
+          <w:szCs w:val="19"/>
+        </w:rPr>
+      </w:pPr>
+      <w:r>
+        <w:rPr>
+          <w:rFonts w:ascii="Consolas" w:hAnsi="Consolas" w:cs="Consolas"/>
+          <w:color w:val="0000FF"/>
+          <w:sz w:val="19"/>
+          <w:szCs w:val="19"/>
+        </w:rPr>
+        <w:t>SET</w:t>
+      </w:r>
+      <w:r>
+        <w:rPr>
+          <w:rFonts w:ascii="Consolas" w:hAnsi="Consolas" w:cs="Consolas"/>
+          <w:color w:val="000000"/>
+          <w:sz w:val="19"/>
+          <w:szCs w:val="19"/>
+        </w:rPr>
+        <w:t xml:space="preserve"> </w:t>
+      </w:r>
+      <w:r>
+        <w:rPr>
+          <w:rFonts w:ascii="Consolas" w:hAnsi="Consolas" w:cs="Consolas"/>
+          <w:color w:val="0000FF"/>
+          <w:sz w:val="19"/>
+          <w:szCs w:val="19"/>
+        </w:rPr>
+        <w:t>ANSI_NULLS</w:t>
+      </w:r>
+      <w:r>
+        <w:rPr>
+          <w:rFonts w:ascii="Consolas" w:hAnsi="Consolas" w:cs="Consolas"/>
+          <w:color w:val="000000"/>
+          <w:sz w:val="19"/>
+          <w:szCs w:val="19"/>
+        </w:rPr>
+        <w:t xml:space="preserve"> </w:t>
+      </w:r>
+      <w:r>
+        <w:rPr>
+          <w:rFonts w:ascii="Consolas" w:hAnsi="Consolas" w:cs="Consolas"/>
+          <w:color w:val="0000FF"/>
+          <w:sz w:val="19"/>
+          <w:szCs w:val="19"/>
+        </w:rPr>
+        <w:t>ON</w:t>
+      </w:r>
+    </w:p>
+    <w:p>
+      <w:pPr>
+        <w:autoSpaceDE w:val="0"/>
+        <w:autoSpaceDN w:val="0"/>
+        <w:adjustRightInd w:val="0"/>
+        <w:spacing w:after="0" w:line="240" w:lineRule="auto"/>
+        <w:rPr>
+          <w:rFonts w:ascii="Consolas" w:hAnsi="Consolas" w:cs="Consolas"/>
+          <w:color w:val="000000"/>
+          <w:sz w:val="19"/>
+          <w:szCs w:val="19"/>
+        </w:rPr>
+      </w:pPr>
+      <w:r>
+        <w:rPr>
+          <w:rFonts w:ascii="Consolas" w:hAnsi="Consolas" w:cs="Consolas"/>
+          <w:color w:val="0000FF"/>
+          <w:sz w:val="19"/>
+          <w:szCs w:val="19"/>
+        </w:rPr>
+        <w:t>GO</w:t>
+      </w:r>
+    </w:p>
+    <w:p>
+      <w:pPr>
+        <w:autoSpaceDE w:val="0"/>
+        <w:autoSpaceDN w:val="0"/>
+        <w:adjustRightInd w:val="0"/>
+        <w:spacing w:after="0" w:line="240" w:lineRule="auto"/>
+        <w:rPr>
+          <w:rFonts w:ascii="Consolas" w:hAnsi="Consolas" w:cs="Consolas"/>
+          <w:color w:val="000000"/>
+          <w:sz w:val="19"/>
+          <w:szCs w:val="19"/>
+        </w:rPr>
+      </w:pPr>
+      <w:r>
+        <w:rPr>
+          <w:rFonts w:ascii="Consolas" w:hAnsi="Consolas" w:cs="Consolas"/>
+          <w:color w:val="0000FF"/>
+          <w:sz w:val="19"/>
+          <w:szCs w:val="19"/>
+        </w:rPr>
+        <w:t>SET</w:t>
+      </w:r>
+      <w:r>
+        <w:rPr>
+          <w:rFonts w:ascii="Consolas" w:hAnsi="Consolas" w:cs="Consolas"/>
+          <w:color w:val="000000"/>
+          <w:sz w:val="19"/>
+          <w:szCs w:val="19"/>
+        </w:rPr>
+        <w:t xml:space="preserve"> </w:t>
+      </w:r>
+      <w:r>
+        <w:rPr>
+          <w:rFonts w:ascii="Consolas" w:hAnsi="Consolas" w:cs="Consolas"/>
+          <w:color w:val="0000FF"/>
+          <w:sz w:val="19"/>
+          <w:szCs w:val="19"/>
+        </w:rPr>
+        <w:t>QUOTED_IDENTIFIER</w:t>
+      </w:r>
+      <w:r>
+        <w:rPr>
+          <w:rFonts w:ascii="Consolas" w:hAnsi="Consolas" w:cs="Consolas"/>
+          <w:color w:val="000000"/>
+          <w:sz w:val="19"/>
+          <w:szCs w:val="19"/>
+        </w:rPr>
+        <w:t xml:space="preserve"> </w:t>
+      </w:r>
+      <w:r>
+        <w:rPr>
+          <w:rFonts w:ascii="Consolas" w:hAnsi="Consolas" w:cs="Consolas"/>
+          <w:color w:val="0000FF"/>
+          <w:sz w:val="19"/>
+          <w:szCs w:val="19"/>
+        </w:rPr>
+        <w:t>ON</w:t>
+      </w:r>
+    </w:p>
+    <w:p>
+      <w:pPr>
+        <w:autoSpaceDE w:val="0"/>
+        <w:autoSpaceDN w:val="0"/>
+        <w:adjustRightInd w:val="0"/>
+        <w:spacing w:after="0" w:line="240" w:lineRule="auto"/>
+        <w:rPr>
+          <w:rFonts w:ascii="Consolas" w:hAnsi="Consolas" w:cs="Consolas"/>
+          <w:color w:val="000000"/>
+          <w:sz w:val="19"/>
+          <w:szCs w:val="19"/>
+        </w:rPr>
+      </w:pPr>
+      <w:r>
+        <w:rPr>
+          <w:rFonts w:ascii="Consolas" w:hAnsi="Consolas" w:cs="Consolas"/>
+          <w:color w:val="0000FF"/>
+          <w:sz w:val="19"/>
+          <w:szCs w:val="19"/>
+        </w:rPr>
+        <w:t>GO</w:t>
+      </w:r>
+    </w:p>
+    <w:p>
+      <w:pPr>
+        <w:autoSpaceDE w:val="0"/>
+        <w:autoSpaceDN w:val="0"/>
+        <w:adjustRightInd w:val="0"/>
+        <w:spacing w:after="0" w:line="240" w:lineRule="auto"/>
+        <w:rPr>
+          <w:rFonts w:ascii="Consolas" w:hAnsi="Consolas" w:cs="Consolas"/>
+          <w:color w:val="000000"/>
+          <w:sz w:val="19"/>
+          <w:szCs w:val="19"/>
+        </w:rPr>
+      </w:pPr>
+      <w:r>
+        <w:rPr>
+          <w:rFonts w:ascii="Consolas" w:hAnsi="Consolas" w:cs="Consolas"/>
+          <w:color w:val="0000FF"/>
+          <w:sz w:val="19"/>
+          <w:szCs w:val="19"/>
+        </w:rPr>
+        <w:t>ALTER</w:t>
+      </w:r>
+      <w:r>
+        <w:rPr>
+          <w:rFonts w:ascii="Consolas" w:hAnsi="Consolas" w:cs="Consolas"/>
+          <w:color w:val="000000"/>
+          <w:sz w:val="19"/>
+          <w:szCs w:val="19"/>
+        </w:rPr>
+        <w:t xml:space="preserve"> </w:t>
+      </w:r>
+      <w:r>
+        <w:rPr>
+          <w:rFonts w:ascii="Consolas" w:hAnsi="Consolas" w:cs="Consolas"/>
+          <w:color w:val="0000FF"/>
+          <w:sz w:val="19"/>
+          <w:szCs w:val="19"/>
+        </w:rPr>
+        <w:t>PROCEDURE</w:t>
+      </w:r>
+      <w:r>
+        <w:rPr>
+          <w:rFonts w:ascii="Consolas" w:hAnsi="Consolas" w:cs="Consolas"/>
+          <w:color w:val="000000"/>
+          <w:sz w:val="19"/>
+          <w:szCs w:val="19"/>
+        </w:rPr>
+        <w:t xml:space="preserve"> [</w:t>
+      </w:r>
+      <w:proofErr w:type="spellStart"/>
+      <w:r>
+        <w:rPr>
+          <w:rFonts w:ascii="Consolas" w:hAnsi="Consolas" w:cs="Consolas"/>
+          <w:color w:val="000000"/>
+          <w:sz w:val="19"/>
+          <w:szCs w:val="19"/>
+        </w:rPr>
+        <w:t>dbo</w:t>
+      </w:r>
+      <w:proofErr w:type="spellEnd"/>
+      <w:r>
+        <w:rPr>
+          <w:rFonts w:ascii="Consolas" w:hAnsi="Consolas" w:cs="Consolas"/>
+          <w:color w:val="000000"/>
+          <w:sz w:val="19"/>
+          <w:szCs w:val="19"/>
+        </w:rPr>
+        <w:t>]</w:t>
+      </w:r>
+      <w:proofErr w:type="gramStart"/>
+      <w:r>
+        <w:rPr>
+          <w:rFonts w:ascii="Consolas" w:hAnsi="Consolas" w:cs="Consolas"/>
+          <w:color w:val="808080"/>
+          <w:sz w:val="19"/>
+          <w:szCs w:val="19"/>
+        </w:rPr>
+        <w:t>.</w:t>
+      </w:r>
+      <w:r>
+        <w:rPr>
+          <w:rFonts w:ascii="Consolas" w:hAnsi="Consolas" w:cs="Consolas"/>
+          <w:color w:val="000000"/>
+          <w:sz w:val="19"/>
+          <w:szCs w:val="19"/>
+        </w:rPr>
+        <w:t>[</w:t>
+      </w:r>
+      <w:proofErr w:type="spellStart"/>
+      <w:proofErr w:type="gramEnd"/>
+      <w:r>
+        <w:rPr>
+          <w:rFonts w:ascii="Consolas" w:hAnsi="Consolas" w:cs="Consolas"/>
+          <w:color w:val="000000"/>
+          <w:sz w:val="19"/>
+          <w:szCs w:val="19"/>
+        </w:rPr>
+        <w:t>UspATSErrorLog</w:t>
+      </w:r>
+      <w:proofErr w:type="spellEnd"/>
+      <w:r>
+        <w:rPr>
+          <w:rFonts w:ascii="Consolas" w:hAnsi="Consolas" w:cs="Consolas"/>
+          <w:color w:val="000000"/>
+          <w:sz w:val="19"/>
+          <w:szCs w:val="19"/>
+        </w:rPr>
+        <w:t>]</w:t>
+      </w:r>
+    </w:p>
+    <w:p>
+      <w:pPr>
+        <w:autoSpaceDE w:val="0"/>
+        <w:autoSpaceDN w:val="0"/>
+        <w:adjustRightInd w:val="0"/>
+        <w:spacing w:after="0" w:line="240" w:lineRule="auto"/>
+        <w:rPr>
+          <w:rFonts w:ascii="Consolas" w:hAnsi="Consolas" w:cs="Consolas"/>
+          <w:color w:val="000000"/>
+          <w:sz w:val="19"/>
+          <w:szCs w:val="19"/>
+        </w:rPr>
+      </w:pPr>
+      <w:r>
+        <w:rPr>
+          <w:rFonts w:ascii="Consolas" w:hAnsi="Consolas" w:cs="Consolas"/>
+          <w:color w:val="0000FF"/>
+          <w:sz w:val="19"/>
+          <w:szCs w:val="19"/>
+        </w:rPr>
+        <w:t>AS</w:t>
+      </w:r>
+    </w:p>
+    <w:p>
+      <w:pPr>
+        <w:autoSpaceDE w:val="0"/>
+        <w:autoSpaceDN w:val="0"/>
+        <w:adjustRightInd w:val="0"/>
+        <w:spacing w:after="0" w:line="240" w:lineRule="auto"/>
+        <w:rPr>
+          <w:rFonts w:ascii="Consolas" w:hAnsi="Consolas" w:cs="Consolas"/>
+          <w:color w:val="000000"/>
+          <w:sz w:val="19"/>
+          <w:szCs w:val="19"/>
+        </w:rPr>
+      </w:pPr>
+      <w:r>
+        <w:rPr>
+          <w:rFonts w:ascii="Consolas" w:hAnsi="Consolas" w:cs="Consolas"/>
+          <w:color w:val="0000FF"/>
+          <w:sz w:val="19"/>
+          <w:szCs w:val="19"/>
+        </w:rPr>
+        <w:t>BEGIN</w:t>
+      </w:r>
+    </w:p>
+    <w:p>
+      <w:pPr>
+        <w:autoSpaceDE w:val="0"/>
+        <w:autoSpaceDN w:val="0"/>
+        <w:adjustRightInd w:val="0"/>
+        <w:spacing w:after="0" w:line="240" w:lineRule="auto"/>
+        <w:rPr>
+          <w:rFonts w:ascii="Consolas" w:hAnsi="Consolas" w:cs="Consolas"/>
+          <w:color w:val="000000"/>
+          <w:sz w:val="19"/>
+          <w:szCs w:val="19"/>
+        </w:rPr>
+      </w:pPr>
+      <w:r>
+        <w:rPr>
+          <w:rFonts w:ascii="Consolas" w:hAnsi="Consolas" w:cs="Consolas"/>
+          <w:color w:val="0000FF"/>
+          <w:sz w:val="19"/>
+          <w:szCs w:val="19"/>
+        </w:rPr>
+        <w:t>SET</w:t>
+      </w:r>
+      <w:r>
+        <w:rPr>
+          <w:rFonts w:ascii="Consolas" w:hAnsi="Consolas" w:cs="Consolas"/>
+          <w:color w:val="000000"/>
+          <w:sz w:val="19"/>
+          <w:szCs w:val="19"/>
+        </w:rPr>
+        <w:t xml:space="preserve"> </w:t>
+      </w:r>
+      <w:r>
+        <w:rPr>
+          <w:rFonts w:ascii="Consolas" w:hAnsi="Consolas" w:cs="Consolas"/>
+          <w:color w:val="0000FF"/>
+          <w:sz w:val="19"/>
+          <w:szCs w:val="19"/>
+        </w:rPr>
+        <w:t>NOCOUNT</w:t>
+      </w:r>
+      <w:r>
+        <w:rPr>
+          <w:rFonts w:ascii="Consolas" w:hAnsi="Consolas" w:cs="Consolas"/>
+          <w:color w:val="000000"/>
+          <w:sz w:val="19"/>
+          <w:szCs w:val="19"/>
+        </w:rPr>
+        <w:t xml:space="preserve"> </w:t>
+      </w:r>
+      <w:r>
+        <w:rPr>
+          <w:rFonts w:ascii="Consolas" w:hAnsi="Consolas" w:cs="Consolas"/>
+          <w:color w:val="0000FF"/>
+          <w:sz w:val="19"/>
+          <w:szCs w:val="19"/>
+        </w:rPr>
+        <w:t>ON</w:t>
+      </w:r>
+      <w:r>
+        <w:rPr>
+          <w:rFonts w:ascii="Consolas" w:hAnsi="Consolas" w:cs="Consolas"/>
+          <w:color w:val="000000"/>
+          <w:sz w:val="19"/>
+          <w:szCs w:val="19"/>
+        </w:rPr>
+        <w:t xml:space="preserve"> </w:t>
+      </w:r>
+    </w:p>
+    <w:p>
+      <w:pPr>
+        <w:autoSpaceDE w:val="0"/>
+        <w:autoSpaceDN w:val="0"/>
+        <w:adjustRightInd w:val="0"/>
+        <w:spacing w:after="0" w:line="240" w:lineRule="auto"/>
+        <w:rPr>
+          <w:rFonts w:ascii="Consolas" w:hAnsi="Consolas" w:cs="Consolas"/>
+          <w:color w:val="000000"/>
+          <w:sz w:val="19"/>
+          <w:szCs w:val="19"/>
+        </w:rPr>
+      </w:pPr>
+      <w:r>
+        <w:rPr>
+          <w:rFonts w:ascii="Consolas" w:hAnsi="Consolas" w:cs="Consolas"/>
+          <w:color w:val="000000"/>
+          <w:sz w:val="19"/>
+          <w:szCs w:val="19"/>
+        </w:rPr>
+        <w:t xml:space="preserve">        </w:t>
+      </w:r>
+    </w:p>
+    <w:p>
+      <w:pPr>
+        <w:autoSpaceDE w:val="0"/>
+        <w:autoSpaceDN w:val="0"/>
+        <w:adjustRightInd w:val="0"/>
+        <w:spacing w:after="0" w:line="240" w:lineRule="auto"/>
+        <w:rPr>
+          <w:rFonts w:ascii="Consolas" w:hAnsi="Consolas" w:cs="Consolas"/>
+          <w:color w:val="000000"/>
+          <w:sz w:val="19"/>
+          <w:szCs w:val="19"/>
+        </w:rPr>
+      </w:pPr>
+      <w:r>
+        <w:rPr>
+          <w:rFonts w:ascii="Consolas" w:hAnsi="Consolas" w:cs="Consolas"/>
+          <w:color w:val="000000"/>
+          <w:sz w:val="19"/>
+          <w:szCs w:val="19"/>
+        </w:rPr>
+        <w:t xml:space="preserve">         </w:t>
+      </w:r>
+      <w:r>
+        <w:rPr>
+          <w:rFonts w:ascii="Consolas" w:hAnsi="Consolas" w:cs="Consolas"/>
+          <w:color w:val="0000FF"/>
+          <w:sz w:val="19"/>
+          <w:szCs w:val="19"/>
+        </w:rPr>
+        <w:t>INSERT</w:t>
+      </w:r>
+      <w:r>
+        <w:rPr>
+          <w:rFonts w:ascii="Consolas" w:hAnsi="Consolas" w:cs="Consolas"/>
+          <w:color w:val="000000"/>
+          <w:sz w:val="19"/>
+          <w:szCs w:val="19"/>
+        </w:rPr>
+        <w:t xml:space="preserve"> </w:t>
+      </w:r>
+      <w:r>
+        <w:rPr>
+          <w:rFonts w:ascii="Consolas" w:hAnsi="Consolas" w:cs="Consolas"/>
+          <w:color w:val="0000FF"/>
+          <w:sz w:val="19"/>
+          <w:szCs w:val="19"/>
+        </w:rPr>
+        <w:t>INTO</w:t>
+      </w:r>
+      <w:r>
+        <w:rPr>
+          <w:rFonts w:ascii="Consolas" w:hAnsi="Consolas" w:cs="Consolas"/>
+          <w:color w:val="000000"/>
+          <w:sz w:val="19"/>
+          <w:szCs w:val="19"/>
+        </w:rPr>
+        <w:t xml:space="preserve"> [</w:t>
+      </w:r>
+      <w:proofErr w:type="spellStart"/>
+      <w:r>
+        <w:rPr>
+          <w:rFonts w:ascii="Consolas" w:hAnsi="Consolas" w:cs="Consolas"/>
+          <w:color w:val="000000"/>
+          <w:sz w:val="19"/>
+          <w:szCs w:val="19"/>
+        </w:rPr>
+        <w:t>dbo</w:t>
+      </w:r>
+      <w:proofErr w:type="spellEnd"/>
+      <w:r>
+        <w:rPr>
+          <w:rFonts w:ascii="Consolas" w:hAnsi="Consolas" w:cs="Consolas"/>
+          <w:color w:val="000000"/>
+          <w:sz w:val="19"/>
+          <w:szCs w:val="19"/>
+        </w:rPr>
+        <w:t>]</w:t>
+      </w:r>
+      <w:proofErr w:type="gramStart"/>
+      <w:r>
+        <w:rPr>
+          <w:rFonts w:ascii="Consolas" w:hAnsi="Consolas" w:cs="Consolas"/>
+          <w:color w:val="808080"/>
+          <w:sz w:val="19"/>
+          <w:szCs w:val="19"/>
+        </w:rPr>
+        <w:t>.</w:t>
+      </w:r>
+      <w:r>
+        <w:rPr>
+          <w:rFonts w:ascii="Consolas" w:hAnsi="Consolas" w:cs="Consolas"/>
+          <w:color w:val="000000"/>
+          <w:sz w:val="19"/>
+          <w:szCs w:val="19"/>
+        </w:rPr>
+        <w:t>[</w:t>
+      </w:r>
+      <w:proofErr w:type="spellStart"/>
+      <w:proofErr w:type="gramEnd"/>
+      <w:r>
+        <w:rPr>
+          <w:rFonts w:ascii="Consolas" w:hAnsi="Consolas" w:cs="Consolas"/>
+          <w:color w:val="000000"/>
+          <w:sz w:val="19"/>
+          <w:szCs w:val="19"/>
+        </w:rPr>
+        <w:t>ATSErrorLog</w:t>
+      </w:r>
+      <w:proofErr w:type="spellEnd"/>
+      <w:r>
+        <w:rPr>
+          <w:rFonts w:ascii="Consolas" w:hAnsi="Consolas" w:cs="Consolas"/>
+          <w:color w:val="000000"/>
+          <w:sz w:val="19"/>
+          <w:szCs w:val="19"/>
+        </w:rPr>
+        <w:t>]</w:t>
+      </w:r>
+    </w:p>
+    <w:p>
+      <w:pPr>
+        <w:autoSpaceDE w:val="0"/>
+        <w:autoSpaceDN w:val="0"/>
+        <w:adjustRightInd w:val="0"/>
+        <w:spacing w:after="0" w:line="240" w:lineRule="auto"/>
+        <w:rPr>
+          <w:rFonts w:ascii="Consolas" w:hAnsi="Consolas" w:cs="Consolas"/>
+          <w:color w:val="000000"/>
+          <w:sz w:val="19"/>
+          <w:szCs w:val="19"/>
+        </w:rPr>
+      </w:pPr>
+      <w:r>
+        <w:rPr>
+          <w:rFonts w:ascii="Consolas" w:hAnsi="Consolas" w:cs="Consolas"/>
+          <w:color w:val="0000FF"/>
+          <w:sz w:val="19"/>
+          <w:szCs w:val="19"/>
+        </w:rPr>
+        <w:t xml:space="preserve">             </w:t>
+      </w:r>
+      <w:r>
+        <w:rPr>
+          <w:rFonts w:ascii="Consolas" w:hAnsi="Consolas" w:cs="Consolas"/>
+          <w:color w:val="808080"/>
+          <w:sz w:val="19"/>
+          <w:szCs w:val="19"/>
+        </w:rPr>
+        <w:t>(</w:t>
+      </w:r>
+    </w:p>
+    <w:p>
+      <w:pPr>
+        <w:autoSpaceDE w:val="0"/>
+        <w:autoSpaceDN w:val="0"/>
+        <w:adjustRightInd w:val="0"/>
+        <w:spacing w:after="0" w:line="240" w:lineRule="auto"/>
+        <w:rPr>
+          <w:rFonts w:ascii="Consolas" w:hAnsi="Consolas" w:cs="Consolas"/>
+          <w:color w:val="000000"/>
+          <w:sz w:val="19"/>
+          <w:szCs w:val="19"/>
+        </w:rPr>
+      </w:pPr>
+      <w:r>
+        <w:rPr>
+          <w:rFonts w:ascii="Consolas" w:hAnsi="Consolas" w:cs="Consolas"/>
+          <w:color w:val="000000"/>
+          <w:sz w:val="19"/>
+          <w:szCs w:val="19"/>
+        </w:rPr>
+        <w:t xml:space="preserve">             </w:t>
+      </w:r>
+      <w:proofErr w:type="spellStart"/>
+      <w:r>
+        <w:rPr>
+          <w:rFonts w:ascii="Consolas" w:hAnsi="Consolas" w:cs="Consolas"/>
+          <w:color w:val="000000"/>
+          <w:sz w:val="19"/>
+          <w:szCs w:val="19"/>
+        </w:rPr>
+        <w:t>ErrorNumber</w:t>
+      </w:r>
+      <w:proofErr w:type="spellEnd"/>
+      <w:r>
+        <w:rPr>
+          <w:rFonts w:ascii="Consolas" w:hAnsi="Consolas" w:cs="Consolas"/>
+          <w:color w:val="000000"/>
+          <w:sz w:val="19"/>
+          <w:szCs w:val="19"/>
+        </w:rPr>
+        <w:t xml:space="preserve"> </w:t>
+      </w:r>
+    </w:p>
+    <w:p>
+      <w:pPr>
+        <w:autoSpaceDE w:val="0"/>
+        <w:autoSpaceDN w:val="0"/>
+        <w:adjustRightInd w:val="0"/>
+        <w:spacing w:after="0" w:line="240" w:lineRule="auto"/>
+        <w:rPr>
+          <w:rFonts w:ascii="Consolas" w:hAnsi="Consolas" w:cs="Consolas"/>
+          <w:color w:val="000000"/>
+          <w:sz w:val="19"/>
+          <w:szCs w:val="19"/>
+        </w:rPr>
+      </w:pPr>
+      <w:r>
+        <w:rPr>
+          <w:rFonts w:ascii="Consolas" w:hAnsi="Consolas" w:cs="Consolas"/>
+          <w:color w:val="000000"/>
+          <w:sz w:val="19"/>
+          <w:szCs w:val="19"/>
+        </w:rPr>
+        <w:t xml:space="preserve">            </w:t>
+      </w:r>
+      <w:proofErr w:type="gramStart"/>
+      <w:r>
+        <w:rPr>
+          <w:rFonts w:ascii="Consolas" w:hAnsi="Consolas" w:cs="Consolas"/>
+          <w:color w:val="808080"/>
+          <w:sz w:val="19"/>
+          <w:szCs w:val="19"/>
+        </w:rPr>
+        <w:t>,</w:t>
+      </w:r>
+      <w:proofErr w:type="spellStart"/>
+      <w:r>
+        <w:rPr>
+          <w:rFonts w:ascii="Consolas" w:hAnsi="Consolas" w:cs="Consolas"/>
+          <w:color w:val="000000"/>
+          <w:sz w:val="19"/>
+          <w:szCs w:val="19"/>
+        </w:rPr>
+        <w:t>ErrorDescription</w:t>
+      </w:r>
+      <w:proofErr w:type="spellEnd"/>
+      <w:proofErr w:type="gramEnd"/>
+      <w:r>
+        <w:rPr>
+          <w:rFonts w:ascii="Consolas" w:hAnsi="Consolas" w:cs="Consolas"/>
+          <w:color w:val="000000"/>
+          <w:sz w:val="19"/>
+          <w:szCs w:val="19"/>
+        </w:rPr>
+        <w:t xml:space="preserve"> </w:t>
+      </w:r>
+    </w:p>
+    <w:p>
+      <w:pPr>
+        <w:autoSpaceDE w:val="0"/>
+        <w:autoSpaceDN w:val="0"/>
+        <w:adjustRightInd w:val="0"/>
+        <w:spacing w:after="0" w:line="240" w:lineRule="auto"/>
+        <w:rPr>
+          <w:rFonts w:ascii="Consolas" w:hAnsi="Consolas" w:cs="Consolas"/>
+          <w:color w:val="000000"/>
+          <w:sz w:val="19"/>
+          <w:szCs w:val="19"/>
+        </w:rPr>
+      </w:pPr>
+      <w:r>
+        <w:rPr>
+          <w:rFonts w:ascii="Consolas" w:hAnsi="Consolas" w:cs="Consolas"/>
+          <w:color w:val="000000"/>
+          <w:sz w:val="19"/>
+          <w:szCs w:val="19"/>
+        </w:rPr>
+        <w:t xml:space="preserve">            </w:t>
+      </w:r>
+      <w:proofErr w:type="gramStart"/>
+      <w:r>
+        <w:rPr>
+          <w:rFonts w:ascii="Consolas" w:hAnsi="Consolas" w:cs="Consolas"/>
+          <w:color w:val="808080"/>
+          <w:sz w:val="19"/>
+          <w:szCs w:val="19"/>
+        </w:rPr>
+        <w:t>,</w:t>
+      </w:r>
+      <w:proofErr w:type="spellStart"/>
+      <w:r>
+        <w:rPr>
+          <w:rFonts w:ascii="Consolas" w:hAnsi="Consolas" w:cs="Consolas"/>
+          <w:color w:val="000000"/>
+          <w:sz w:val="19"/>
+          <w:szCs w:val="19"/>
+        </w:rPr>
+        <w:t>ErrorProcedure</w:t>
+      </w:r>
+      <w:proofErr w:type="spellEnd"/>
+      <w:proofErr w:type="gramEnd"/>
+      <w:r>
+        <w:rPr>
+          <w:rFonts w:ascii="Consolas" w:hAnsi="Consolas" w:cs="Consolas"/>
+          <w:color w:val="000000"/>
+          <w:sz w:val="19"/>
+          <w:szCs w:val="19"/>
+        </w:rPr>
+        <w:t xml:space="preserve"> </w:t>
+      </w:r>
+    </w:p>
+    <w:p>
+      <w:pPr>
+        <w:autoSpaceDE w:val="0"/>
+        <w:autoSpaceDN w:val="0"/>
+        <w:adjustRightInd w:val="0"/>
+        <w:spacing w:after="0" w:line="240" w:lineRule="auto"/>
+        <w:rPr>
+          <w:rFonts w:ascii="Consolas" w:hAnsi="Consolas" w:cs="Consolas"/>
+          <w:color w:val="000000"/>
+          <w:sz w:val="19"/>
+          <w:szCs w:val="19"/>
+        </w:rPr>
+      </w:pPr>
+      <w:r>
+        <w:rPr>
+          <w:rFonts w:ascii="Consolas" w:hAnsi="Consolas" w:cs="Consolas"/>
+          <w:color w:val="000000"/>
+          <w:sz w:val="19"/>
+          <w:szCs w:val="19"/>
+        </w:rPr>
+        <w:t xml:space="preserve">            </w:t>
+      </w:r>
+      <w:proofErr w:type="gramStart"/>
+      <w:r>
+        <w:rPr>
+          <w:rFonts w:ascii="Consolas" w:hAnsi="Consolas" w:cs="Consolas"/>
+          <w:color w:val="808080"/>
+          <w:sz w:val="19"/>
+          <w:szCs w:val="19"/>
+        </w:rPr>
+        <w:t>,</w:t>
+      </w:r>
+      <w:proofErr w:type="spellStart"/>
+      <w:r>
+        <w:rPr>
+          <w:rFonts w:ascii="Consolas" w:hAnsi="Consolas" w:cs="Consolas"/>
+          <w:color w:val="000000"/>
+          <w:sz w:val="19"/>
+          <w:szCs w:val="19"/>
+        </w:rPr>
+        <w:t>ErrorState</w:t>
+      </w:r>
+      <w:proofErr w:type="spellEnd"/>
+      <w:proofErr w:type="gramEnd"/>
+      <w:r>
+        <w:rPr>
+          <w:rFonts w:ascii="Consolas" w:hAnsi="Consolas" w:cs="Consolas"/>
+          <w:color w:val="000000"/>
+          <w:sz w:val="19"/>
+          <w:szCs w:val="19"/>
+        </w:rPr>
+        <w:t xml:space="preserve"> </w:t>
+      </w:r>
+    </w:p>
+    <w:p>
+      <w:pPr>
+        <w:autoSpaceDE w:val="0"/>
+        <w:autoSpaceDN w:val="0"/>
+        <w:adjustRightInd w:val="0"/>
+        <w:spacing w:after="0" w:line="240" w:lineRule="auto"/>
+        <w:rPr>
+          <w:rFonts w:ascii="Consolas" w:hAnsi="Consolas" w:cs="Consolas"/>
+          <w:color w:val="000000"/>
+          <w:sz w:val="19"/>
+          <w:szCs w:val="19"/>
+        </w:rPr>
+      </w:pPr>
+      <w:r>
+        <w:rPr>
+          <w:rFonts w:ascii="Consolas" w:hAnsi="Consolas" w:cs="Consolas"/>
+          <w:color w:val="000000"/>
+          <w:sz w:val="19"/>
+          <w:szCs w:val="19"/>
+        </w:rPr>
+        <w:t xml:space="preserve">            </w:t>
+      </w:r>
+      <w:proofErr w:type="gramStart"/>
+      <w:r>
+        <w:rPr>
+          <w:rFonts w:ascii="Consolas" w:hAnsi="Consolas" w:cs="Consolas"/>
+          <w:color w:val="808080"/>
+          <w:sz w:val="19"/>
+          <w:szCs w:val="19"/>
+        </w:rPr>
+        <w:t>,</w:t>
+      </w:r>
+      <w:proofErr w:type="spellStart"/>
+      <w:r>
+        <w:rPr>
+          <w:rFonts w:ascii="Consolas" w:hAnsi="Consolas" w:cs="Consolas"/>
+          <w:color w:val="000000"/>
+          <w:sz w:val="19"/>
+          <w:szCs w:val="19"/>
+        </w:rPr>
+        <w:t>ErrorSeverity</w:t>
+      </w:r>
+      <w:proofErr w:type="spellEnd"/>
+      <w:proofErr w:type="gramEnd"/>
+      <w:r>
+        <w:rPr>
+          <w:rFonts w:ascii="Consolas" w:hAnsi="Consolas" w:cs="Consolas"/>
+          <w:color w:val="000000"/>
+          <w:sz w:val="19"/>
+          <w:szCs w:val="19"/>
+        </w:rPr>
+        <w:t xml:space="preserve"> </w:t>
+      </w:r>
+    </w:p>
+    <w:p>
+      <w:pPr>
+        <w:autoSpaceDE w:val="0"/>
+        <w:autoSpaceDN w:val="0"/>
+        <w:adjustRightInd w:val="0"/>
+        <w:spacing w:after="0" w:line="240" w:lineRule="auto"/>
+        <w:rPr>
+          <w:rFonts w:ascii="Consolas" w:hAnsi="Consolas" w:cs="Consolas"/>
+          <w:color w:val="000000"/>
+          <w:sz w:val="19"/>
+          <w:szCs w:val="19"/>
+        </w:rPr>
+      </w:pPr>
+      <w:r>
+        <w:rPr>
+          <w:rFonts w:ascii="Consolas" w:hAnsi="Consolas" w:cs="Consolas"/>
+          <w:color w:val="000000"/>
+          <w:sz w:val="19"/>
+          <w:szCs w:val="19"/>
+        </w:rPr>
+        <w:t xml:space="preserve">            </w:t>
+      </w:r>
+      <w:proofErr w:type="gramStart"/>
+      <w:r>
+        <w:rPr>
+          <w:rFonts w:ascii="Consolas" w:hAnsi="Consolas" w:cs="Consolas"/>
+          <w:color w:val="808080"/>
+          <w:sz w:val="19"/>
+          <w:szCs w:val="19"/>
+        </w:rPr>
+        <w:t>,</w:t>
+      </w:r>
+      <w:proofErr w:type="spellStart"/>
+      <w:r>
+        <w:rPr>
+          <w:rFonts w:ascii="Consolas" w:hAnsi="Consolas" w:cs="Consolas"/>
+          <w:color w:val="000000"/>
+          <w:sz w:val="19"/>
+          <w:szCs w:val="19"/>
+        </w:rPr>
+        <w:t>ErrorLine</w:t>
+      </w:r>
+      <w:proofErr w:type="spellEnd"/>
+      <w:proofErr w:type="gramEnd"/>
+      <w:r>
+        <w:rPr>
+          <w:rFonts w:ascii="Consolas" w:hAnsi="Consolas" w:cs="Consolas"/>
+          <w:color w:val="000000"/>
+          <w:sz w:val="19"/>
+          <w:szCs w:val="19"/>
+        </w:rPr>
+        <w:t xml:space="preserve"> </w:t>
+      </w:r>
+    </w:p>
+    <w:p>
+      <w:pPr>
+        <w:autoSpaceDE w:val="0"/>
+        <w:autoSpaceDN w:val="0"/>
+        <w:adjustRightInd w:val="0"/>
+        <w:spacing w:after="0" w:line="240" w:lineRule="auto"/>
+        <w:rPr>
+          <w:rFonts w:ascii="Consolas" w:hAnsi="Consolas" w:cs="Consolas"/>
+          <w:color w:val="000000"/>
+          <w:sz w:val="19"/>
+          <w:szCs w:val="19"/>
+        </w:rPr>
+      </w:pPr>
+      <w:r>
+        <w:rPr>
+          <w:rFonts w:ascii="Consolas" w:hAnsi="Consolas" w:cs="Consolas"/>
+          <w:color w:val="000000"/>
+          <w:sz w:val="19"/>
+          <w:szCs w:val="19"/>
+        </w:rPr>
+        <w:t xml:space="preserve">            </w:t>
+      </w:r>
+      <w:proofErr w:type="gramStart"/>
+      <w:r>
+        <w:rPr>
+          <w:rFonts w:ascii="Consolas" w:hAnsi="Consolas" w:cs="Consolas"/>
+          <w:color w:val="808080"/>
+          <w:sz w:val="19"/>
+          <w:szCs w:val="19"/>
+        </w:rPr>
+        <w:t>,</w:t>
+      </w:r>
+      <w:proofErr w:type="spellStart"/>
+      <w:r>
+        <w:rPr>
+          <w:rFonts w:ascii="Consolas" w:hAnsi="Consolas" w:cs="Consolas"/>
+          <w:color w:val="000000"/>
+          <w:sz w:val="19"/>
+          <w:szCs w:val="19"/>
+        </w:rPr>
+        <w:t>ErrorTime</w:t>
+      </w:r>
+      <w:proofErr w:type="spellEnd"/>
+      <w:proofErr w:type="gramEnd"/>
+      <w:r>
+        <w:rPr>
+          <w:rFonts w:ascii="Consolas" w:hAnsi="Consolas" w:cs="Consolas"/>
+          <w:color w:val="000000"/>
+          <w:sz w:val="19"/>
+          <w:szCs w:val="19"/>
+        </w:rPr>
+        <w:t xml:space="preserve"> </w:t>
+      </w:r>
+    </w:p>
+    <w:p>
+      <w:pPr>
+        <w:autoSpaceDE w:val="0"/>
+        <w:autoSpaceDN w:val="0"/>
+        <w:adjustRightInd w:val="0"/>
+        <w:spacing w:after="0" w:line="240" w:lineRule="auto"/>
+        <w:rPr>
+          <w:rFonts w:ascii="Consolas" w:hAnsi="Consolas" w:cs="Consolas"/>
+          <w:color w:val="000000"/>
+          <w:sz w:val="19"/>
+          <w:szCs w:val="19"/>
+        </w:rPr>
+      </w:pPr>
+      <w:r>
+        <w:rPr>
+          <w:rFonts w:ascii="Consolas" w:hAnsi="Consolas" w:cs="Consolas"/>
+          <w:color w:val="000000"/>
+          <w:sz w:val="19"/>
+          <w:szCs w:val="19"/>
+        </w:rPr>
+        <w:t xml:space="preserve">           </w:t>
+      </w:r>
+      <w:r>
+        <w:rPr>
+          <w:rFonts w:ascii="Consolas" w:hAnsi="Consolas" w:cs="Consolas"/>
+          <w:color w:val="808080"/>
+          <w:sz w:val="19"/>
+          <w:szCs w:val="19"/>
+        </w:rPr>
+        <w:t>)</w:t>
+      </w:r>
+    </w:p>
+    <w:p>
+      <w:pPr>
+        <w:autoSpaceDE w:val="0"/>
+        <w:autoSpaceDN w:val="0"/>
+        <w:adjustRightInd w:val="0"/>
+        <w:spacing w:after="0" w:line="240" w:lineRule="auto"/>
+        <w:rPr>
+          <w:rFonts w:ascii="Consolas" w:hAnsi="Consolas" w:cs="Consolas"/>
+          <w:color w:val="000000"/>
+          <w:sz w:val="19"/>
+          <w:szCs w:val="19"/>
+        </w:rPr>
+      </w:pPr>
+      <w:r>
+        <w:rPr>
+          <w:rFonts w:ascii="Consolas" w:hAnsi="Consolas" w:cs="Consolas"/>
+          <w:color w:val="000000"/>
+          <w:sz w:val="19"/>
+          <w:szCs w:val="19"/>
+        </w:rPr>
+        <w:lastRenderedPageBreak/>
+        <w:t xml:space="preserve">           </w:t>
+      </w:r>
+      <w:r>
+        <w:rPr>
+          <w:rFonts w:ascii="Consolas" w:hAnsi="Consolas" w:cs="Consolas"/>
+          <w:color w:val="0000FF"/>
+          <w:sz w:val="19"/>
+          <w:szCs w:val="19"/>
+        </w:rPr>
+        <w:t>VALUES</w:t>
+      </w:r>
+    </w:p>
+    <w:p>
+      <w:pPr>
+        <w:autoSpaceDE w:val="0"/>
+        <w:autoSpaceDN w:val="0"/>
+        <w:adjustRightInd w:val="0"/>
+        <w:spacing w:after="0" w:line="240" w:lineRule="auto"/>
+        <w:rPr>
+          <w:rFonts w:ascii="Consolas" w:hAnsi="Consolas" w:cs="Consolas"/>
+          <w:color w:val="000000"/>
+          <w:sz w:val="19"/>
+          <w:szCs w:val="19"/>
+        </w:rPr>
+      </w:pPr>
+      <w:r>
+        <w:rPr>
+          <w:rFonts w:ascii="Consolas" w:hAnsi="Consolas" w:cs="Consolas"/>
+          <w:color w:val="0000FF"/>
+          <w:sz w:val="19"/>
+          <w:szCs w:val="19"/>
+        </w:rPr>
+        <w:t xml:space="preserve">           </w:t>
+      </w:r>
+      <w:r>
+        <w:rPr>
+          <w:rFonts w:ascii="Consolas" w:hAnsi="Consolas" w:cs="Consolas"/>
+          <w:color w:val="808080"/>
+          <w:sz w:val="19"/>
+          <w:szCs w:val="19"/>
+        </w:rPr>
+        <w:t>(</w:t>
+      </w:r>
+    </w:p>
+    <w:p>
+      <w:pPr>
+        <w:autoSpaceDE w:val="0"/>
+        <w:autoSpaceDN w:val="0"/>
+        <w:adjustRightInd w:val="0"/>
+        <w:spacing w:after="0" w:line="240" w:lineRule="auto"/>
+        <w:rPr>
+          <w:rFonts w:ascii="Consolas" w:hAnsi="Consolas" w:cs="Consolas"/>
+          <w:color w:val="000000"/>
+          <w:sz w:val="19"/>
+          <w:szCs w:val="19"/>
+        </w:rPr>
+      </w:pPr>
+      <w:r>
+        <w:rPr>
+          <w:rFonts w:ascii="Consolas" w:hAnsi="Consolas" w:cs="Consolas"/>
+          <w:color w:val="000000"/>
+          <w:sz w:val="19"/>
+          <w:szCs w:val="19"/>
+        </w:rPr>
+        <w:t xml:space="preserve">            </w:t>
+      </w:r>
+      <w:proofErr w:type="spellStart"/>
+      <w:proofErr w:type="gramStart"/>
+      <w:r>
+        <w:rPr>
+          <w:rFonts w:ascii="Consolas" w:hAnsi="Consolas" w:cs="Consolas"/>
+          <w:color w:val="FF00FF"/>
+          <w:sz w:val="19"/>
+          <w:szCs w:val="19"/>
+        </w:rPr>
+        <w:t>isnull</w:t>
+      </w:r>
+      <w:proofErr w:type="spellEnd"/>
+      <w:r>
+        <w:rPr>
+          <w:rFonts w:ascii="Consolas" w:hAnsi="Consolas" w:cs="Consolas"/>
+          <w:color w:val="808080"/>
+          <w:sz w:val="19"/>
+          <w:szCs w:val="19"/>
+        </w:rPr>
+        <w:t>(</w:t>
+      </w:r>
+      <w:proofErr w:type="gramEnd"/>
+      <w:r>
+        <w:rPr>
+          <w:rFonts w:ascii="Consolas" w:hAnsi="Consolas" w:cs="Consolas"/>
+          <w:color w:val="FF00FF"/>
+          <w:sz w:val="19"/>
+          <w:szCs w:val="19"/>
+        </w:rPr>
+        <w:t>ERROR_NUMBER</w:t>
+      </w:r>
+      <w:r>
+        <w:rPr>
+          <w:rFonts w:ascii="Consolas" w:hAnsi="Consolas" w:cs="Consolas"/>
+          <w:color w:val="808080"/>
+          <w:sz w:val="19"/>
+          <w:szCs w:val="19"/>
+        </w:rPr>
+        <w:t>(),-</w:t>
+      </w:r>
+      <w:r>
+        <w:rPr>
+          <w:rFonts w:ascii="Consolas" w:hAnsi="Consolas" w:cs="Consolas"/>
+          <w:color w:val="000000"/>
+          <w:sz w:val="19"/>
+          <w:szCs w:val="19"/>
+        </w:rPr>
+        <w:t>99</w:t>
+      </w:r>
+      <w:r>
+        <w:rPr>
+          <w:rFonts w:ascii="Consolas" w:hAnsi="Consolas" w:cs="Consolas"/>
+          <w:color w:val="808080"/>
+          <w:sz w:val="19"/>
+          <w:szCs w:val="19"/>
+        </w:rPr>
+        <w:t>)</w:t>
+      </w:r>
+    </w:p>
+    <w:p>
+      <w:pPr>
+        <w:autoSpaceDE w:val="0"/>
+        <w:autoSpaceDN w:val="0"/>
+        <w:adjustRightInd w:val="0"/>
+        <w:spacing w:after="0" w:line="240" w:lineRule="auto"/>
+        <w:rPr>
+          <w:rFonts w:ascii="Consolas" w:hAnsi="Consolas" w:cs="Consolas"/>
+          <w:color w:val="000000"/>
+          <w:sz w:val="19"/>
+          <w:szCs w:val="19"/>
+        </w:rPr>
+      </w:pPr>
+      <w:r>
+        <w:rPr>
+          <w:rFonts w:ascii="Consolas" w:hAnsi="Consolas" w:cs="Consolas"/>
+          <w:color w:val="000000"/>
+          <w:sz w:val="19"/>
+          <w:szCs w:val="19"/>
+        </w:rPr>
+        <w:t xml:space="preserve">            </w:t>
+      </w:r>
+      <w:proofErr w:type="gramStart"/>
+      <w:r>
+        <w:rPr>
+          <w:rFonts w:ascii="Consolas" w:hAnsi="Consolas" w:cs="Consolas"/>
+          <w:color w:val="808080"/>
+          <w:sz w:val="19"/>
+          <w:szCs w:val="19"/>
+        </w:rPr>
+        <w:t>,</w:t>
+      </w:r>
+      <w:r>
+        <w:rPr>
+          <w:rFonts w:ascii="Consolas" w:hAnsi="Consolas" w:cs="Consolas"/>
+          <w:color w:val="FF00FF"/>
+          <w:sz w:val="19"/>
+          <w:szCs w:val="19"/>
+        </w:rPr>
+        <w:t>ERROR</w:t>
+      </w:r>
+      <w:proofErr w:type="gramEnd"/>
+      <w:r>
+        <w:rPr>
+          <w:rFonts w:ascii="Consolas" w:hAnsi="Consolas" w:cs="Consolas"/>
+          <w:color w:val="FF00FF"/>
+          <w:sz w:val="19"/>
+          <w:szCs w:val="19"/>
+        </w:rPr>
+        <w:t>_MESSAGE</w:t>
+      </w:r>
+      <w:r>
+        <w:rPr>
+          <w:rFonts w:ascii="Consolas" w:hAnsi="Consolas" w:cs="Consolas"/>
+          <w:color w:val="808080"/>
+          <w:sz w:val="19"/>
+          <w:szCs w:val="19"/>
+        </w:rPr>
+        <w:t>()</w:t>
+      </w:r>
+    </w:p>
+    <w:p>
+      <w:pPr>
+        <w:autoSpaceDE w:val="0"/>
+        <w:autoSpaceDN w:val="0"/>
+        <w:adjustRightInd w:val="0"/>
+        <w:spacing w:after="0" w:line="240" w:lineRule="auto"/>
+        <w:rPr>
+          <w:rFonts w:ascii="Consolas" w:hAnsi="Consolas" w:cs="Consolas"/>
+          <w:color w:val="000000"/>
+          <w:sz w:val="19"/>
+          <w:szCs w:val="19"/>
+        </w:rPr>
+      </w:pPr>
+      <w:r>
+        <w:rPr>
+          <w:rFonts w:ascii="Consolas" w:hAnsi="Consolas" w:cs="Consolas"/>
+          <w:color w:val="000000"/>
+          <w:sz w:val="19"/>
+          <w:szCs w:val="19"/>
+        </w:rPr>
+        <w:t xml:space="preserve">            </w:t>
+      </w:r>
+      <w:proofErr w:type="gramStart"/>
+      <w:r>
+        <w:rPr>
+          <w:rFonts w:ascii="Consolas" w:hAnsi="Consolas" w:cs="Consolas"/>
+          <w:color w:val="808080"/>
+          <w:sz w:val="19"/>
+          <w:szCs w:val="19"/>
+        </w:rPr>
+        <w:t>,</w:t>
+      </w:r>
+      <w:r>
+        <w:rPr>
+          <w:rFonts w:ascii="Consolas" w:hAnsi="Consolas" w:cs="Consolas"/>
+          <w:color w:val="FF00FF"/>
+          <w:sz w:val="19"/>
+          <w:szCs w:val="19"/>
+        </w:rPr>
+        <w:t>ERROR</w:t>
+      </w:r>
+      <w:proofErr w:type="gramEnd"/>
+      <w:r>
+        <w:rPr>
+          <w:rFonts w:ascii="Consolas" w:hAnsi="Consolas" w:cs="Consolas"/>
+          <w:color w:val="FF00FF"/>
+          <w:sz w:val="19"/>
+          <w:szCs w:val="19"/>
+        </w:rPr>
+        <w:t>_PROCEDURE</w:t>
+      </w:r>
+      <w:r>
+        <w:rPr>
+          <w:rFonts w:ascii="Consolas" w:hAnsi="Consolas" w:cs="Consolas"/>
+          <w:color w:val="808080"/>
+          <w:sz w:val="19"/>
+          <w:szCs w:val="19"/>
+        </w:rPr>
+        <w:t>()</w:t>
+      </w:r>
+    </w:p>
+    <w:p>
+      <w:pPr>
+        <w:autoSpaceDE w:val="0"/>
+        <w:autoSpaceDN w:val="0"/>
+        <w:adjustRightInd w:val="0"/>
+        <w:spacing w:after="0" w:line="240" w:lineRule="auto"/>
+        <w:rPr>
+          <w:rFonts w:ascii="Consolas" w:hAnsi="Consolas" w:cs="Consolas"/>
+          <w:color w:val="000000"/>
+          <w:sz w:val="19"/>
+          <w:szCs w:val="19"/>
+        </w:rPr>
+      </w:pPr>
+      <w:r>
+        <w:rPr>
+          <w:rFonts w:ascii="Consolas" w:hAnsi="Consolas" w:cs="Consolas"/>
+          <w:color w:val="000000"/>
+          <w:sz w:val="19"/>
+          <w:szCs w:val="19"/>
+        </w:rPr>
+        <w:t xml:space="preserve">            </w:t>
+      </w:r>
+      <w:proofErr w:type="gramStart"/>
+      <w:r>
+        <w:rPr>
+          <w:rFonts w:ascii="Consolas" w:hAnsi="Consolas" w:cs="Consolas"/>
+          <w:color w:val="808080"/>
+          <w:sz w:val="19"/>
+          <w:szCs w:val="19"/>
+        </w:rPr>
+        <w:t>,</w:t>
+      </w:r>
+      <w:r>
+        <w:rPr>
+          <w:rFonts w:ascii="Consolas" w:hAnsi="Consolas" w:cs="Consolas"/>
+          <w:color w:val="FF00FF"/>
+          <w:sz w:val="19"/>
+          <w:szCs w:val="19"/>
+        </w:rPr>
+        <w:t>ERROR</w:t>
+      </w:r>
+      <w:proofErr w:type="gramEnd"/>
+      <w:r>
+        <w:rPr>
+          <w:rFonts w:ascii="Consolas" w:hAnsi="Consolas" w:cs="Consolas"/>
+          <w:color w:val="FF00FF"/>
+          <w:sz w:val="19"/>
+          <w:szCs w:val="19"/>
+        </w:rPr>
+        <w:t>_STATE</w:t>
+      </w:r>
+      <w:r>
+        <w:rPr>
+          <w:rFonts w:ascii="Consolas" w:hAnsi="Consolas" w:cs="Consolas"/>
+          <w:color w:val="808080"/>
+          <w:sz w:val="19"/>
+          <w:szCs w:val="19"/>
+        </w:rPr>
+        <w:t>()</w:t>
+      </w:r>
+    </w:p>
+    <w:p>
+      <w:pPr>
+        <w:autoSpaceDE w:val="0"/>
+        <w:autoSpaceDN w:val="0"/>
+        <w:adjustRightInd w:val="0"/>
+        <w:spacing w:after="0" w:line="240" w:lineRule="auto"/>
+        <w:rPr>
+          <w:rFonts w:ascii="Consolas" w:hAnsi="Consolas" w:cs="Consolas"/>
+          <w:color w:val="000000"/>
+          <w:sz w:val="19"/>
+          <w:szCs w:val="19"/>
+        </w:rPr>
+      </w:pPr>
+      <w:r>
+        <w:rPr>
+          <w:rFonts w:ascii="Consolas" w:hAnsi="Consolas" w:cs="Consolas"/>
+          <w:color w:val="000000"/>
+          <w:sz w:val="19"/>
+          <w:szCs w:val="19"/>
+        </w:rPr>
+        <w:t xml:space="preserve">            </w:t>
+      </w:r>
+      <w:proofErr w:type="gramStart"/>
+      <w:r>
+        <w:rPr>
+          <w:rFonts w:ascii="Consolas" w:hAnsi="Consolas" w:cs="Consolas"/>
+          <w:color w:val="808080"/>
+          <w:sz w:val="19"/>
+          <w:szCs w:val="19"/>
+        </w:rPr>
+        <w:t>,</w:t>
+      </w:r>
+      <w:r>
+        <w:rPr>
+          <w:rFonts w:ascii="Consolas" w:hAnsi="Consolas" w:cs="Consolas"/>
+          <w:color w:val="FF00FF"/>
+          <w:sz w:val="19"/>
+          <w:szCs w:val="19"/>
+        </w:rPr>
+        <w:t>ERROR</w:t>
+      </w:r>
+      <w:proofErr w:type="gramEnd"/>
+      <w:r>
+        <w:rPr>
+          <w:rFonts w:ascii="Consolas" w:hAnsi="Consolas" w:cs="Consolas"/>
+          <w:color w:val="FF00FF"/>
+          <w:sz w:val="19"/>
+          <w:szCs w:val="19"/>
+        </w:rPr>
+        <w:t>_SEVERITY</w:t>
+      </w:r>
+      <w:r>
+        <w:rPr>
+          <w:rFonts w:ascii="Consolas" w:hAnsi="Consolas" w:cs="Consolas"/>
+          <w:color w:val="808080"/>
+          <w:sz w:val="19"/>
+          <w:szCs w:val="19"/>
+        </w:rPr>
+        <w:t>()</w:t>
+      </w:r>
+    </w:p>
+    <w:p>
+      <w:pPr>
+        <w:autoSpaceDE w:val="0"/>
+        <w:autoSpaceDN w:val="0"/>
+        <w:adjustRightInd w:val="0"/>
+        <w:spacing w:after="0" w:line="240" w:lineRule="auto"/>
+        <w:rPr>
+          <w:rFonts w:ascii="Consolas" w:hAnsi="Consolas" w:cs="Consolas"/>
+          <w:color w:val="000000"/>
+          <w:sz w:val="19"/>
+          <w:szCs w:val="19"/>
+        </w:rPr>
+      </w:pPr>
+      <w:r>
+        <w:rPr>
+          <w:rFonts w:ascii="Consolas" w:hAnsi="Consolas" w:cs="Consolas"/>
+          <w:color w:val="000000"/>
+          <w:sz w:val="19"/>
+          <w:szCs w:val="19"/>
+        </w:rPr>
+        <w:t xml:space="preserve">            </w:t>
+      </w:r>
+      <w:proofErr w:type="gramStart"/>
+      <w:r>
+        <w:rPr>
+          <w:rFonts w:ascii="Consolas" w:hAnsi="Consolas" w:cs="Consolas"/>
+          <w:color w:val="808080"/>
+          <w:sz w:val="19"/>
+          <w:szCs w:val="19"/>
+        </w:rPr>
+        <w:t>,</w:t>
+      </w:r>
+      <w:r>
+        <w:rPr>
+          <w:rFonts w:ascii="Consolas" w:hAnsi="Consolas" w:cs="Consolas"/>
+          <w:color w:val="FF00FF"/>
+          <w:sz w:val="19"/>
+          <w:szCs w:val="19"/>
+        </w:rPr>
+        <w:t>ERROR</w:t>
+      </w:r>
+      <w:proofErr w:type="gramEnd"/>
+      <w:r>
+        <w:rPr>
+          <w:rFonts w:ascii="Consolas" w:hAnsi="Consolas" w:cs="Consolas"/>
+          <w:color w:val="FF00FF"/>
+          <w:sz w:val="19"/>
+          <w:szCs w:val="19"/>
+        </w:rPr>
+        <w:t>_LINE</w:t>
+      </w:r>
+      <w:r>
+        <w:rPr>
+          <w:rFonts w:ascii="Consolas" w:hAnsi="Consolas" w:cs="Consolas"/>
+          <w:color w:val="808080"/>
+          <w:sz w:val="19"/>
+          <w:szCs w:val="19"/>
+        </w:rPr>
+        <w:t>()</w:t>
+      </w:r>
+    </w:p>
+    <w:p>
+      <w:pPr>
+        <w:autoSpaceDE w:val="0"/>
+        <w:autoSpaceDN w:val="0"/>
+        <w:adjustRightInd w:val="0"/>
+        <w:spacing w:after="0" w:line="240" w:lineRule="auto"/>
+        <w:rPr>
+          <w:rFonts w:ascii="Consolas" w:hAnsi="Consolas" w:cs="Consolas"/>
+          <w:color w:val="000000"/>
+          <w:sz w:val="19"/>
+          <w:szCs w:val="19"/>
+        </w:rPr>
+      </w:pPr>
+      <w:r>
+        <w:rPr>
+          <w:rFonts w:ascii="Consolas" w:hAnsi="Consolas" w:cs="Consolas"/>
+          <w:color w:val="000000"/>
+          <w:sz w:val="19"/>
+          <w:szCs w:val="19"/>
+        </w:rPr>
+        <w:t xml:space="preserve">            </w:t>
+      </w:r>
+      <w:proofErr w:type="gramStart"/>
+      <w:r>
+        <w:rPr>
+          <w:rFonts w:ascii="Consolas" w:hAnsi="Consolas" w:cs="Consolas"/>
+          <w:color w:val="808080"/>
+          <w:sz w:val="19"/>
+          <w:szCs w:val="19"/>
+        </w:rPr>
+        <w:t>,</w:t>
+      </w:r>
+      <w:r>
+        <w:rPr>
+          <w:rFonts w:ascii="Consolas" w:hAnsi="Consolas" w:cs="Consolas"/>
+          <w:color w:val="FF00FF"/>
+          <w:sz w:val="19"/>
+          <w:szCs w:val="19"/>
+        </w:rPr>
+        <w:t>GETDATE</w:t>
+      </w:r>
+      <w:proofErr w:type="gramEnd"/>
+      <w:r>
+        <w:rPr>
+          <w:rFonts w:ascii="Consolas" w:hAnsi="Consolas" w:cs="Consolas"/>
+          <w:color w:val="808080"/>
+          <w:sz w:val="19"/>
+          <w:szCs w:val="19"/>
+        </w:rPr>
+        <w:t>()</w:t>
+      </w:r>
+      <w:r>
+        <w:rPr>
+          <w:rFonts w:ascii="Consolas" w:hAnsi="Consolas" w:cs="Consolas"/>
+          <w:color w:val="000000"/>
+          <w:sz w:val="19"/>
+          <w:szCs w:val="19"/>
+        </w:rPr>
+        <w:t xml:space="preserve">  </w:t>
+      </w:r>
+    </w:p>
+    <w:p>
+      <w:pPr>
+        <w:autoSpaceDE w:val="0"/>
+        <w:autoSpaceDN w:val="0"/>
+        <w:adjustRightInd w:val="0"/>
+        <w:spacing w:after="0" w:line="240" w:lineRule="auto"/>
+        <w:rPr>
+          <w:rFonts w:ascii="Consolas" w:hAnsi="Consolas" w:cs="Consolas"/>
+          <w:color w:val="000000"/>
+          <w:sz w:val="19"/>
+          <w:szCs w:val="19"/>
+        </w:rPr>
+      </w:pPr>
+      <w:r>
+        <w:rPr>
+          <w:rFonts w:ascii="Consolas" w:hAnsi="Consolas" w:cs="Consolas"/>
+          <w:color w:val="000000"/>
+          <w:sz w:val="19"/>
+          <w:szCs w:val="19"/>
+        </w:rPr>
+        <w:t xml:space="preserve">           </w:t>
+      </w:r>
+      <w:r>
+        <w:rPr>
+          <w:rFonts w:ascii="Consolas" w:hAnsi="Consolas" w:cs="Consolas"/>
+          <w:color w:val="808080"/>
+          <w:sz w:val="19"/>
+          <w:szCs w:val="19"/>
+        </w:rPr>
+        <w:t>);</w:t>
+      </w:r>
+    </w:p>
+    <w:p>
+      <w:pPr>
+        <w:autoSpaceDE w:val="0"/>
+        <w:autoSpaceDN w:val="0"/>
+        <w:adjustRightInd w:val="0"/>
+        <w:spacing w:after="0" w:line="240" w:lineRule="auto"/>
+        <w:rPr>
+          <w:rFonts w:ascii="Consolas" w:hAnsi="Consolas" w:cs="Consolas"/>
+          <w:color w:val="000000"/>
+          <w:sz w:val="19"/>
+          <w:szCs w:val="19"/>
+        </w:rPr>
+      </w:pPr>
+      <w:r>
+        <w:rPr>
+          <w:rFonts w:ascii="Consolas" w:hAnsi="Consolas" w:cs="Consolas"/>
+          <w:color w:val="000000"/>
+          <w:sz w:val="19"/>
+          <w:szCs w:val="19"/>
+        </w:rPr>
+        <w:t xml:space="preserve">    </w:t>
+      </w:r>
+    </w:p>
+    <w:p>
+      <w:pPr>
+        <w:autoSpaceDE w:val="0"/>
+        <w:autoSpaceDN w:val="0"/>
+        <w:adjustRightInd w:val="0"/>
+        <w:spacing w:after="0" w:line="240" w:lineRule="auto"/>
+        <w:rPr>
+          <w:rFonts w:ascii="Consolas" w:hAnsi="Consolas" w:cs="Consolas"/>
+          <w:color w:val="000000"/>
+          <w:sz w:val="19"/>
+          <w:szCs w:val="19"/>
+        </w:rPr>
+      </w:pPr>
+      <w:r>
+        <w:rPr>
+          <w:rFonts w:ascii="Consolas" w:hAnsi="Consolas" w:cs="Consolas"/>
+          <w:color w:val="0000FF"/>
+          <w:sz w:val="19"/>
+          <w:szCs w:val="19"/>
+        </w:rPr>
+        <w:t>SET</w:t>
+      </w:r>
+      <w:r>
+        <w:rPr>
+          <w:rFonts w:ascii="Consolas" w:hAnsi="Consolas" w:cs="Consolas"/>
+          <w:color w:val="000000"/>
+          <w:sz w:val="19"/>
+          <w:szCs w:val="19"/>
+        </w:rPr>
+        <w:t xml:space="preserve"> </w:t>
+      </w:r>
+      <w:r>
+        <w:rPr>
+          <w:rFonts w:ascii="Consolas" w:hAnsi="Consolas" w:cs="Consolas"/>
+          <w:color w:val="0000FF"/>
+          <w:sz w:val="19"/>
+          <w:szCs w:val="19"/>
+        </w:rPr>
+        <w:t>NOCOUNT</w:t>
+      </w:r>
+      <w:r>
+        <w:rPr>
+          <w:rFonts w:ascii="Consolas" w:hAnsi="Consolas" w:cs="Consolas"/>
+          <w:color w:val="000000"/>
+          <w:sz w:val="19"/>
+          <w:szCs w:val="19"/>
+        </w:rPr>
+        <w:t xml:space="preserve"> </w:t>
+      </w:r>
+      <w:r>
+        <w:rPr>
+          <w:rFonts w:ascii="Consolas" w:hAnsi="Consolas" w:cs="Consolas"/>
+          <w:color w:val="0000FF"/>
+          <w:sz w:val="19"/>
+          <w:szCs w:val="19"/>
+        </w:rPr>
+        <w:t>OFF</w:t>
+      </w:r>
+      <w:r>
+        <w:rPr>
+          <w:rFonts w:ascii="Consolas" w:hAnsi="Consolas" w:cs="Consolas"/>
+          <w:color w:val="000000"/>
+          <w:sz w:val="19"/>
+          <w:szCs w:val="19"/>
+        </w:rPr>
+        <w:t xml:space="preserve">    </w:t>
+      </w:r>
+    </w:p>
+    <w:p>
+      <w:pPr>
+        <w:rPr>
+          <w:rFonts w:ascii="Consolas" w:hAnsi="Consolas" w:cs="Consolas"/>
+          <w:color w:val="0000FF"/>
+          <w:sz w:val="19"/>
+          <w:szCs w:val="19"/>
+        </w:rPr>
+      </w:pPr>
+      <w:r>
+        <w:rPr>
+          <w:rFonts w:ascii="Consolas" w:hAnsi="Consolas" w:cs="Consolas"/>
+          <w:color w:val="0000FF"/>
+          <w:sz w:val="19"/>
+          <w:szCs w:val="19"/>
+        </w:rPr>
+        <w:t>END</w:t>
+      </w:r>
+    </w:p>
+    <w:p>
+      <w:pPr>
+        <w:rPr>
           <w:color w:val="000000"/>
           <w:sz w:val="48"/>
         </w:rPr>
       </w:pPr>
-      <w:r>
-        <w:rPr>
-          <w:rFonts w:ascii="Consolas" w:hAnsi="Consolas" w:cs="Consolas"/>
-          <w:color w:val="0000FF"/>
-          <w:sz w:val="19"/>
-          <w:szCs w:val="19"/>
-          <w:lang w:val="en-US"/>
-        </w:rPr>
-        <w:t>WHERE</w:t>
-      </w:r>
-      <w:r>
-        <w:rPr>
-          <w:rFonts w:ascii="Consolas" w:hAnsi="Consolas" w:cs="Consolas"/>
-          <w:color w:val="000000"/>
-          <w:sz w:val="19"/>
-          <w:szCs w:val="19"/>
-          <w:lang w:val="en-US"/>
-        </w:rPr>
-        <w:t>m</w:t>
-      </w:r>
-      <w:r>
-        <w:rPr>
-          <w:rFonts w:ascii="Consolas" w:hAnsi="Consolas" w:cs="Consolas"/>
-          <w:color w:val="808080"/>
-          <w:sz w:val="19"/>
-          <w:szCs w:val="19"/>
-          <w:lang w:val="en-US"/>
-        </w:rPr>
-        <w:t>.</w:t>
-      </w:r>
       <w:proofErr w:type="spellStart"/>
       <w:r>
         <w:rPr>
@@ -18238,41 +20172,21 @@
           <w:color w:val="0000FF"/>
           <w:sz w:val="19"/>
           <w:szCs w:val="19"/>
-          <w:lang w:val="en-US"/>
-        </w:rPr>
-        <w:t>definition</w:t>
-      </w:r>
-      <w:r>
-        <w:rPr>
-          <w:rFonts w:ascii="Consolas" w:hAnsi="Consolas" w:cs="Consolas"/>
-          <w:color w:val="808080"/>
-          <w:sz w:val="19"/>
-          <w:szCs w:val="19"/>
-          <w:lang w:val="en-US"/>
-        </w:rPr>
-        <w:t>Like</w:t>
+        </w:rPr>
+        <w:t>Note:Execute</w:t>
       </w:r>
       <w:proofErr w:type="spellEnd"/>
       <w:r>
         <w:rPr>
           <w:rFonts w:ascii="Consolas" w:hAnsi="Consolas" w:cs="Consolas"/>
-          <w:color w:val="FF0000"/>
-          <w:sz w:val="19"/>
-          <w:szCs w:val="19"/>
-          <w:lang w:val="en-US"/>
-        </w:rPr>
-        <w:t>'%delete from candidate %'</w:t>
-      </w:r>
-      <w:r>
-        <w:rPr>
-          <w:rFonts w:ascii="Consolas" w:hAnsi="Consolas" w:cs="Consolas"/>
-          <w:color w:val="808080"/>
-          <w:sz w:val="19"/>
-          <w:szCs w:val="19"/>
-          <w:lang w:val="en-US"/>
-        </w:rPr>
-        <w:t>;</w:t>
-      </w:r>
+          <w:color w:val="0000FF"/>
+          <w:sz w:val="19"/>
+          <w:szCs w:val="19"/>
+        </w:rPr>
+        <w:t xml:space="preserve"> this procedure in the catch block</w:t>
+      </w:r>
+      <w:bookmarkStart w:id="0" w:name="_GoBack"/>
+      <w:bookmarkEnd w:id="0"/>
     </w:p>
     <w:p>
       <w:pPr>
@@ -19561,20 +21475,7 @@
           <w:szCs w:val="19"/>
           <w:u w:val="single"/>
         </w:rPr>
-        <w:t>4)</w:t>
-      </w:r>
-      <w:bookmarkStart w:id="0" w:name="_GoBack"/>
-      <w:bookmarkEnd w:id="0"/>
-      <w:r>
-        <w:rPr>
-          <w:rFonts w:ascii="Consolas" w:hAnsi="Consolas" w:cs="Consolas"/>
-          <w:b/>
-          <w:color w:val="0000FF"/>
-          <w:sz w:val="32"/>
-          <w:szCs w:val="19"/>
-          <w:u w:val="single"/>
-        </w:rPr>
-        <w:t>When this error occurs:-</w:t>
+        <w:t>4)When this error occurs:-</w:t>
       </w:r>
     </w:p>
     <w:p>
@@ -19601,7 +21502,6 @@
           <w:szCs w:val="19"/>
           <w:u w:val="single"/>
         </w:rPr>
-        <w:lastRenderedPageBreak/>
         <w:t>ng :</w:t>
       </w:r>
       <w:proofErr w:type="gramEnd"/>
@@ -21010,7 +22910,7 @@
 </file>
 
 <file path=customXml/itemProps1.xml><?xml version="1.0" encoding="utf-8"?>
-<ds:datastoreItem xmlns:ds="http://schemas.openxmlformats.org/officeDocument/2006/customXml" ds:itemID="{6232791B-93EB-4E04-B9C4-5D1319876D68}">
+<ds:datastoreItem xmlns:ds="http://schemas.openxmlformats.org/officeDocument/2006/customXml" ds:itemID="{ADC452EC-C3D8-45A1-9F75-1B53C4F0B923}">
   <ds:schemaRefs>
     <ds:schemaRef ds:uri="http://schemas.openxmlformats.org/officeDocument/2006/bibliography"/>
   </ds:schemaRefs>

</xml_diff>